<commit_message>
changes to load_data -> wronly merged
</commit_message>
<xml_diff>
--- a/results/Table1_eICU.docx
+++ b/results/Table1_eICU.docx
@@ -17,7 +17,7 @@
         <w:tblLook w:firstRow="1" w:lastRow="0" w:firstColumn="0" w:lastColumn="0" w:noHBand="0" w:noVBand="1"/>
       </w:tblPr>
       <w:tblGrid>
-        <w:gridCol w:w="3052"/>
+        <w:gridCol w:w="3578"/>
         <w:gridCol w:w="2307"/>
         <w:gridCol w:w="2001"/>
         <w:gridCol w:w="2001"/>
@@ -6103,9 +6103,1101 @@
       </w:tr>
       <w:tr>
         <w:trPr>
+          <w:trHeight w:val="620" w:hRule="auto"/>
+        </w:trPr>
+        body33
+        <w:tc>
+          <w:tcPr>
+            <w:tcBorders>
+              <w:bottom w:val="none" w:sz="0" w:space="0" w:color="000000"/>
+              <w:top w:val="none" w:sz="0" w:space="0" w:color="000000"/>
+              <w:left w:val="none" w:sz="0" w:space="0" w:color="000000"/>
+              <w:right w:val="none" w:sz="0" w:space="0" w:color="000000"/>
+            </w:tcBorders>
+            <w:shd w:val="clear" w:color="auto" w:fill="FFFFFF"/>
+            <w:tcMar>
+              <w:top w:w="0" w:type="dxa"/>
+              <w:bottom w:w="0" w:type="dxa"/>
+              <w:left w:w="0" w:type="dxa"/>
+              <w:right w:w="0" w:type="dxa"/>
+            </w:tcMar>
+            <w:vAlign w:val="center"/>
+          </w:tcPr>
+          <w:p>
+            <w:pPr>
+              <w:pStyle w:val="Normal"/>
+              <w:jc w:val="left"/>
+              <w:pBdr>
+                <w:bottom w:val="none" w:sz="0" w:space="0" w:color="000000"/>
+                <w:top w:val="none" w:sz="0" w:space="0" w:color="000000"/>
+                <w:left w:val="none" w:sz="0" w:space="0" w:color="000000"/>
+                <w:right w:val="none" w:sz="0" w:space="0" w:color="000000"/>
+              </w:pBdr>
+              <w:spacing w:after="100" w:before="100" w:line="240"/>
+              <w:ind w:firstLine="0" w:left="100" w:right="100"/>
+            </w:pPr>
+            <w:r>
+              <w:rPr>
+                <w:rFonts w:ascii="Helvetica" w:hAnsi="Helvetica" w:eastAsia="Helvetica" w:cs="Helvetica"/>
+                <w:i w:val="false"/>
+                <w:b w:val="true"/>
+                <w:u w:val="none"/>
+                <w:sz w:val="22"/>
+                <w:szCs w:val="22"/>
+                <w:color w:val="000000"/>
+              </w:rPr>
+              <w:t xml:space="preserve">Length of stay, if survived (days)</w:t>
+            </w:r>
+          </w:p>
+        </w:tc>
+        <w:tc>
+          <w:tcPr>
+            <w:tcBorders>
+              <w:bottom w:val="none" w:sz="0" w:space="0" w:color="000000"/>
+              <w:top w:val="none" w:sz="0" w:space="0" w:color="000000"/>
+              <w:left w:val="none" w:sz="0" w:space="0" w:color="000000"/>
+              <w:right w:val="none" w:sz="0" w:space="0" w:color="000000"/>
+            </w:tcBorders>
+            <w:shd w:val="clear" w:color="auto" w:fill="FFFFFF"/>
+            <w:tcMar>
+              <w:top w:w="0" w:type="dxa"/>
+              <w:bottom w:w="0" w:type="dxa"/>
+              <w:left w:w="0" w:type="dxa"/>
+              <w:right w:w="0" w:type="dxa"/>
+            </w:tcMar>
+            <w:vAlign w:val="center"/>
+          </w:tcPr>
+          <w:p>
+            <w:pPr>
+              <w:pStyle w:val="Normal"/>
+              <w:jc w:val="center"/>
+              <w:pBdr>
+                <w:bottom w:val="none" w:sz="0" w:space="0" w:color="000000"/>
+                <w:top w:val="none" w:sz="0" w:space="0" w:color="000000"/>
+                <w:left w:val="none" w:sz="0" w:space="0" w:color="000000"/>
+                <w:right w:val="none" w:sz="0" w:space="0" w:color="000000"/>
+              </w:pBdr>
+              <w:spacing w:after="100" w:before="100" w:line="240"/>
+              <w:ind w:firstLine="0" w:left="100" w:right="100"/>
+            </w:pPr>
+            <w:r>
+              <w:rPr>
+                <w:rFonts w:ascii="Helvetica" w:hAnsi="Helvetica" w:eastAsia="Helvetica" w:cs="Helvetica"/>
+                <w:i w:val="false"/>
+                <w:b w:val="false"/>
+                <w:u w:val="none"/>
+                <w:sz w:val="22"/>
+                <w:szCs w:val="22"/>
+                <w:color w:val="000000"/>
+              </w:rPr>
+              <w:t xml:space="preserve"/>
+            </w:r>
+          </w:p>
+        </w:tc>
+        <w:tc>
+          <w:tcPr>
+            <w:tcBorders>
+              <w:bottom w:val="none" w:sz="0" w:space="0" w:color="000000"/>
+              <w:top w:val="none" w:sz="0" w:space="0" w:color="000000"/>
+              <w:left w:val="none" w:sz="0" w:space="0" w:color="000000"/>
+              <w:right w:val="none" w:sz="0" w:space="0" w:color="000000"/>
+            </w:tcBorders>
+            <w:shd w:val="clear" w:color="auto" w:fill="FFFFFF"/>
+            <w:tcMar>
+              <w:top w:w="0" w:type="dxa"/>
+              <w:bottom w:w="0" w:type="dxa"/>
+              <w:left w:w="0" w:type="dxa"/>
+              <w:right w:w="0" w:type="dxa"/>
+            </w:tcMar>
+            <w:vAlign w:val="center"/>
+          </w:tcPr>
+          <w:p>
+            <w:pPr>
+              <w:pStyle w:val="Normal"/>
+              <w:jc w:val="center"/>
+              <w:pBdr>
+                <w:bottom w:val="none" w:sz="0" w:space="0" w:color="000000"/>
+                <w:top w:val="none" w:sz="0" w:space="0" w:color="000000"/>
+                <w:left w:val="none" w:sz="0" w:space="0" w:color="000000"/>
+                <w:right w:val="none" w:sz="0" w:space="0" w:color="000000"/>
+              </w:pBdr>
+              <w:spacing w:after="100" w:before="100" w:line="240"/>
+              <w:ind w:firstLine="0" w:left="100" w:right="100"/>
+            </w:pPr>
+            <w:r>
+              <w:rPr>
+                <w:rFonts w:ascii="Helvetica" w:hAnsi="Helvetica" w:eastAsia="Helvetica" w:cs="Helvetica"/>
+                <w:i w:val="false"/>
+                <w:b w:val="false"/>
+                <w:u w:val="none"/>
+                <w:sz w:val="22"/>
+                <w:szCs w:val="22"/>
+                <w:color w:val="000000"/>
+              </w:rPr>
+              <w:t xml:space="preserve"/>
+            </w:r>
+          </w:p>
+        </w:tc>
+        <w:tc>
+          <w:tcPr>
+            <w:tcBorders>
+              <w:bottom w:val="none" w:sz="0" w:space="0" w:color="000000"/>
+              <w:top w:val="none" w:sz="0" w:space="0" w:color="000000"/>
+              <w:left w:val="none" w:sz="0" w:space="0" w:color="000000"/>
+              <w:right w:val="none" w:sz="0" w:space="0" w:color="000000"/>
+            </w:tcBorders>
+            <w:shd w:val="clear" w:color="auto" w:fill="FFFFFF"/>
+            <w:tcMar>
+              <w:top w:w="0" w:type="dxa"/>
+              <w:bottom w:w="0" w:type="dxa"/>
+              <w:left w:w="0" w:type="dxa"/>
+              <w:right w:w="0" w:type="dxa"/>
+            </w:tcMar>
+            <w:vAlign w:val="center"/>
+          </w:tcPr>
+          <w:p>
+            <w:pPr>
+              <w:pStyle w:val="Normal"/>
+              <w:jc w:val="center"/>
+              <w:pBdr>
+                <w:bottom w:val="none" w:sz="0" w:space="0" w:color="000000"/>
+                <w:top w:val="none" w:sz="0" w:space="0" w:color="000000"/>
+                <w:left w:val="none" w:sz="0" w:space="0" w:color="000000"/>
+                <w:right w:val="none" w:sz="0" w:space="0" w:color="000000"/>
+              </w:pBdr>
+              <w:spacing w:after="100" w:before="100" w:line="240"/>
+              <w:ind w:firstLine="0" w:left="100" w:right="100"/>
+            </w:pPr>
+            <w:r>
+              <w:rPr>
+                <w:rFonts w:ascii="Helvetica" w:hAnsi="Helvetica" w:eastAsia="Helvetica" w:cs="Helvetica"/>
+                <w:i w:val="false"/>
+                <w:b w:val="false"/>
+                <w:u w:val="none"/>
+                <w:sz w:val="22"/>
+                <w:szCs w:val="22"/>
+                <w:color w:val="000000"/>
+              </w:rPr>
+              <w:t xml:space="preserve"/>
+            </w:r>
+          </w:p>
+        </w:tc>
+      </w:tr>
+      <w:tr>
+        <w:trPr>
+          <w:trHeight w:val="618" w:hRule="auto"/>
+        </w:trPr>
+        body34
+        <w:tc>
+          <w:tcPr>
+            <w:tcBorders>
+              <w:bottom w:val="none" w:sz="0" w:space="0" w:color="000000"/>
+              <w:top w:val="none" w:sz="0" w:space="0" w:color="000000"/>
+              <w:left w:val="none" w:sz="0" w:space="0" w:color="000000"/>
+              <w:right w:val="none" w:sz="0" w:space="0" w:color="000000"/>
+            </w:tcBorders>
+            <w:shd w:val="clear" w:color="auto" w:fill="FFFFFF"/>
+            <w:tcMar>
+              <w:top w:w="0" w:type="dxa"/>
+              <w:bottom w:w="0" w:type="dxa"/>
+              <w:left w:w="0" w:type="dxa"/>
+              <w:right w:w="0" w:type="dxa"/>
+            </w:tcMar>
+            <w:vAlign w:val="center"/>
+          </w:tcPr>
+          <w:p>
+            <w:pPr>
+              <w:pStyle w:val="Normal"/>
+              <w:jc w:val="left"/>
+              <w:pBdr>
+                <w:bottom w:val="none" w:sz="0" w:space="0" w:color="000000"/>
+                <w:top w:val="none" w:sz="0" w:space="0" w:color="000000"/>
+                <w:left w:val="none" w:sz="0" w:space="0" w:color="000000"/>
+                <w:right w:val="none" w:sz="0" w:space="0" w:color="000000"/>
+              </w:pBdr>
+              <w:spacing w:after="100" w:before="100" w:line="240"/>
+              <w:ind w:firstLine="0" w:left="100" w:right="100"/>
+            </w:pPr>
+            <w:r>
+              <w:rPr>
+                <w:rFonts w:ascii="Helvetica" w:hAnsi="Helvetica" w:eastAsia="Helvetica" w:cs="Helvetica"/>
+                <w:i w:val="false"/>
+                <w:b w:val="false"/>
+                <w:u w:val="none"/>
+                <w:sz w:val="22"/>
+                <w:szCs w:val="22"/>
+                <w:color w:val="000000"/>
+              </w:rPr>
+              <w:t xml:space="preserve">  Mean (SD)</w:t>
+            </w:r>
+          </w:p>
+        </w:tc>
+        <w:tc>
+          <w:tcPr>
+            <w:tcBorders>
+              <w:bottom w:val="none" w:sz="0" w:space="0" w:color="000000"/>
+              <w:top w:val="none" w:sz="0" w:space="0" w:color="000000"/>
+              <w:left w:val="none" w:sz="0" w:space="0" w:color="000000"/>
+              <w:right w:val="none" w:sz="0" w:space="0" w:color="000000"/>
+            </w:tcBorders>
+            <w:shd w:val="clear" w:color="auto" w:fill="FFFFFF"/>
+            <w:tcMar>
+              <w:top w:w="0" w:type="dxa"/>
+              <w:bottom w:w="0" w:type="dxa"/>
+              <w:left w:w="0" w:type="dxa"/>
+              <w:right w:w="0" w:type="dxa"/>
+            </w:tcMar>
+            <w:vAlign w:val="center"/>
+          </w:tcPr>
+          <w:p>
+            <w:pPr>
+              <w:pStyle w:val="Normal"/>
+              <w:jc w:val="center"/>
+              <w:pBdr>
+                <w:bottom w:val="none" w:sz="0" w:space="0" w:color="000000"/>
+                <w:top w:val="none" w:sz="0" w:space="0" w:color="000000"/>
+                <w:left w:val="none" w:sz="0" w:space="0" w:color="000000"/>
+                <w:right w:val="none" w:sz="0" w:space="0" w:color="000000"/>
+              </w:pBdr>
+              <w:spacing w:after="100" w:before="100" w:line="240"/>
+              <w:ind w:firstLine="0" w:left="100" w:right="100"/>
+            </w:pPr>
+            <w:r>
+              <w:rPr>
+                <w:rFonts w:ascii="Helvetica" w:hAnsi="Helvetica" w:eastAsia="Helvetica" w:cs="Helvetica"/>
+                <w:i w:val="false"/>
+                <w:b w:val="false"/>
+                <w:u w:val="none"/>
+                <w:sz w:val="22"/>
+                <w:szCs w:val="22"/>
+                <w:color w:val="000000"/>
+              </w:rPr>
+              <w:t xml:space="preserve">10.8 (16.5)</w:t>
+            </w:r>
+          </w:p>
+        </w:tc>
+        <w:tc>
+          <w:tcPr>
+            <w:tcBorders>
+              <w:bottom w:val="none" w:sz="0" w:space="0" w:color="000000"/>
+              <w:top w:val="none" w:sz="0" w:space="0" w:color="000000"/>
+              <w:left w:val="none" w:sz="0" w:space="0" w:color="000000"/>
+              <w:right w:val="none" w:sz="0" w:space="0" w:color="000000"/>
+            </w:tcBorders>
+            <w:shd w:val="clear" w:color="auto" w:fill="FFFFFF"/>
+            <w:tcMar>
+              <w:top w:w="0" w:type="dxa"/>
+              <w:bottom w:w="0" w:type="dxa"/>
+              <w:left w:w="0" w:type="dxa"/>
+              <w:right w:w="0" w:type="dxa"/>
+            </w:tcMar>
+            <w:vAlign w:val="center"/>
+          </w:tcPr>
+          <w:p>
+            <w:pPr>
+              <w:pStyle w:val="Normal"/>
+              <w:jc w:val="center"/>
+              <w:pBdr>
+                <w:bottom w:val="none" w:sz="0" w:space="0" w:color="000000"/>
+                <w:top w:val="none" w:sz="0" w:space="0" w:color="000000"/>
+                <w:left w:val="none" w:sz="0" w:space="0" w:color="000000"/>
+                <w:right w:val="none" w:sz="0" w:space="0" w:color="000000"/>
+              </w:pBdr>
+              <w:spacing w:after="100" w:before="100" w:line="240"/>
+              <w:ind w:firstLine="0" w:left="100" w:right="100"/>
+            </w:pPr>
+            <w:r>
+              <w:rPr>
+                <w:rFonts w:ascii="Helvetica" w:hAnsi="Helvetica" w:eastAsia="Helvetica" w:cs="Helvetica"/>
+                <w:i w:val="false"/>
+                <w:b w:val="false"/>
+                <w:u w:val="none"/>
+                <w:sz w:val="22"/>
+                <w:szCs w:val="22"/>
+                <w:color w:val="000000"/>
+              </w:rPr>
+              <w:t xml:space="preserve">9.36 (11.1)</w:t>
+            </w:r>
+          </w:p>
+        </w:tc>
+        <w:tc>
+          <w:tcPr>
+            <w:tcBorders>
+              <w:bottom w:val="none" w:sz="0" w:space="0" w:color="000000"/>
+              <w:top w:val="none" w:sz="0" w:space="0" w:color="000000"/>
+              <w:left w:val="none" w:sz="0" w:space="0" w:color="000000"/>
+              <w:right w:val="none" w:sz="0" w:space="0" w:color="000000"/>
+            </w:tcBorders>
+            <w:shd w:val="clear" w:color="auto" w:fill="FFFFFF"/>
+            <w:tcMar>
+              <w:top w:w="0" w:type="dxa"/>
+              <w:bottom w:w="0" w:type="dxa"/>
+              <w:left w:w="0" w:type="dxa"/>
+              <w:right w:w="0" w:type="dxa"/>
+            </w:tcMar>
+            <w:vAlign w:val="center"/>
+          </w:tcPr>
+          <w:p>
+            <w:pPr>
+              <w:pStyle w:val="Normal"/>
+              <w:jc w:val="center"/>
+              <w:pBdr>
+                <w:bottom w:val="none" w:sz="0" w:space="0" w:color="000000"/>
+                <w:top w:val="none" w:sz="0" w:space="0" w:color="000000"/>
+                <w:left w:val="none" w:sz="0" w:space="0" w:color="000000"/>
+                <w:right w:val="none" w:sz="0" w:space="0" w:color="000000"/>
+              </w:pBdr>
+              <w:spacing w:after="100" w:before="100" w:line="240"/>
+              <w:ind w:firstLine="0" w:left="100" w:right="100"/>
+            </w:pPr>
+            <w:r>
+              <w:rPr>
+                <w:rFonts w:ascii="Helvetica" w:hAnsi="Helvetica" w:eastAsia="Helvetica" w:cs="Helvetica"/>
+                <w:i w:val="false"/>
+                <w:b w:val="false"/>
+                <w:u w:val="none"/>
+                <w:sz w:val="22"/>
+                <w:szCs w:val="22"/>
+                <w:color w:val="000000"/>
+              </w:rPr>
+              <w:t xml:space="preserve">9.63 (12.3)</w:t>
+            </w:r>
+          </w:p>
+        </w:tc>
+      </w:tr>
+      <w:tr>
+        <w:trPr>
+          <w:trHeight w:val="613" w:hRule="auto"/>
+        </w:trPr>
+        body35
+        <w:tc>
+          <w:tcPr>
+            <w:tcBorders>
+              <w:bottom w:val="none" w:sz="0" w:space="0" w:color="000000"/>
+              <w:top w:val="none" w:sz="0" w:space="0" w:color="000000"/>
+              <w:left w:val="none" w:sz="0" w:space="0" w:color="000000"/>
+              <w:right w:val="none" w:sz="0" w:space="0" w:color="000000"/>
+            </w:tcBorders>
+            <w:shd w:val="clear" w:color="auto" w:fill="FFFFFF"/>
+            <w:tcMar>
+              <w:top w:w="0" w:type="dxa"/>
+              <w:bottom w:w="0" w:type="dxa"/>
+              <w:left w:w="0" w:type="dxa"/>
+              <w:right w:w="0" w:type="dxa"/>
+            </w:tcMar>
+            <w:vAlign w:val="center"/>
+          </w:tcPr>
+          <w:p>
+            <w:pPr>
+              <w:pStyle w:val="Normal"/>
+              <w:jc w:val="left"/>
+              <w:pBdr>
+                <w:bottom w:val="none" w:sz="0" w:space="0" w:color="000000"/>
+                <w:top w:val="none" w:sz="0" w:space="0" w:color="000000"/>
+                <w:left w:val="none" w:sz="0" w:space="0" w:color="000000"/>
+                <w:right w:val="none" w:sz="0" w:space="0" w:color="000000"/>
+              </w:pBdr>
+              <w:spacing w:after="100" w:before="100" w:line="240"/>
+              <w:ind w:firstLine="0" w:left="100" w:right="100"/>
+            </w:pPr>
+            <w:r>
+              <w:rPr>
+                <w:rFonts w:ascii="Helvetica" w:hAnsi="Helvetica" w:eastAsia="Helvetica" w:cs="Helvetica"/>
+                <w:i w:val="false"/>
+                <w:b w:val="false"/>
+                <w:u w:val="none"/>
+                <w:sz w:val="22"/>
+                <w:szCs w:val="22"/>
+                <w:color w:val="000000"/>
+              </w:rPr>
+              <w:t xml:space="preserve">  Median [Min, Max]</w:t>
+            </w:r>
+          </w:p>
+        </w:tc>
+        <w:tc>
+          <w:tcPr>
+            <w:tcBorders>
+              <w:bottom w:val="none" w:sz="0" w:space="0" w:color="000000"/>
+              <w:top w:val="none" w:sz="0" w:space="0" w:color="000000"/>
+              <w:left w:val="none" w:sz="0" w:space="0" w:color="000000"/>
+              <w:right w:val="none" w:sz="0" w:space="0" w:color="000000"/>
+            </w:tcBorders>
+            <w:shd w:val="clear" w:color="auto" w:fill="FFFFFF"/>
+            <w:tcMar>
+              <w:top w:w="0" w:type="dxa"/>
+              <w:bottom w:w="0" w:type="dxa"/>
+              <w:left w:w="0" w:type="dxa"/>
+              <w:right w:w="0" w:type="dxa"/>
+            </w:tcMar>
+            <w:vAlign w:val="center"/>
+          </w:tcPr>
+          <w:p>
+            <w:pPr>
+              <w:pStyle w:val="Normal"/>
+              <w:jc w:val="center"/>
+              <w:pBdr>
+                <w:bottom w:val="none" w:sz="0" w:space="0" w:color="000000"/>
+                <w:top w:val="none" w:sz="0" w:space="0" w:color="000000"/>
+                <w:left w:val="none" w:sz="0" w:space="0" w:color="000000"/>
+                <w:right w:val="none" w:sz="0" w:space="0" w:color="000000"/>
+              </w:pBdr>
+              <w:spacing w:after="100" w:before="100" w:line="240"/>
+              <w:ind w:firstLine="0" w:left="100" w:right="100"/>
+            </w:pPr>
+            <w:r>
+              <w:rPr>
+                <w:rFonts w:ascii="Helvetica" w:hAnsi="Helvetica" w:eastAsia="Helvetica" w:cs="Helvetica"/>
+                <w:i w:val="false"/>
+                <w:b w:val="false"/>
+                <w:u w:val="none"/>
+                <w:sz w:val="22"/>
+                <w:szCs w:val="22"/>
+                <w:color w:val="000000"/>
+              </w:rPr>
+              <w:t xml:space="preserve">7.11 [0.0521, 754]</w:t>
+            </w:r>
+          </w:p>
+        </w:tc>
+        <w:tc>
+          <w:tcPr>
+            <w:tcBorders>
+              <w:bottom w:val="none" w:sz="0" w:space="0" w:color="000000"/>
+              <w:top w:val="none" w:sz="0" w:space="0" w:color="000000"/>
+              <w:left w:val="none" w:sz="0" w:space="0" w:color="000000"/>
+              <w:right w:val="none" w:sz="0" w:space="0" w:color="000000"/>
+            </w:tcBorders>
+            <w:shd w:val="clear" w:color="auto" w:fill="FFFFFF"/>
+            <w:tcMar>
+              <w:top w:w="0" w:type="dxa"/>
+              <w:bottom w:w="0" w:type="dxa"/>
+              <w:left w:w="0" w:type="dxa"/>
+              <w:right w:w="0" w:type="dxa"/>
+            </w:tcMar>
+            <w:vAlign w:val="center"/>
+          </w:tcPr>
+          <w:p>
+            <w:pPr>
+              <w:pStyle w:val="Normal"/>
+              <w:jc w:val="center"/>
+              <w:pBdr>
+                <w:bottom w:val="none" w:sz="0" w:space="0" w:color="000000"/>
+                <w:top w:val="none" w:sz="0" w:space="0" w:color="000000"/>
+                <w:left w:val="none" w:sz="0" w:space="0" w:color="000000"/>
+                <w:right w:val="none" w:sz="0" w:space="0" w:color="000000"/>
+              </w:pBdr>
+              <w:spacing w:after="100" w:before="100" w:line="240"/>
+              <w:ind w:firstLine="0" w:left="100" w:right="100"/>
+            </w:pPr>
+            <w:r>
+              <w:rPr>
+                <w:rFonts w:ascii="Helvetica" w:hAnsi="Helvetica" w:eastAsia="Helvetica" w:cs="Helvetica"/>
+                <w:i w:val="false"/>
+                <w:b w:val="false"/>
+                <w:u w:val="none"/>
+                <w:sz w:val="22"/>
+                <w:szCs w:val="22"/>
+                <w:color w:val="000000"/>
+              </w:rPr>
+              <w:t xml:space="preserve">6.75 [0, 731]</w:t>
+            </w:r>
+          </w:p>
+        </w:tc>
+        <w:tc>
+          <w:tcPr>
+            <w:tcBorders>
+              <w:bottom w:val="none" w:sz="0" w:space="0" w:color="000000"/>
+              <w:top w:val="none" w:sz="0" w:space="0" w:color="000000"/>
+              <w:left w:val="none" w:sz="0" w:space="0" w:color="000000"/>
+              <w:right w:val="none" w:sz="0" w:space="0" w:color="000000"/>
+            </w:tcBorders>
+            <w:shd w:val="clear" w:color="auto" w:fill="FFFFFF"/>
+            <w:tcMar>
+              <w:top w:w="0" w:type="dxa"/>
+              <w:bottom w:w="0" w:type="dxa"/>
+              <w:left w:w="0" w:type="dxa"/>
+              <w:right w:w="0" w:type="dxa"/>
+            </w:tcMar>
+            <w:vAlign w:val="center"/>
+          </w:tcPr>
+          <w:p>
+            <w:pPr>
+              <w:pStyle w:val="Normal"/>
+              <w:jc w:val="center"/>
+              <w:pBdr>
+                <w:bottom w:val="none" w:sz="0" w:space="0" w:color="000000"/>
+                <w:top w:val="none" w:sz="0" w:space="0" w:color="000000"/>
+                <w:left w:val="none" w:sz="0" w:space="0" w:color="000000"/>
+                <w:right w:val="none" w:sz="0" w:space="0" w:color="000000"/>
+              </w:pBdr>
+              <w:spacing w:after="100" w:before="100" w:line="240"/>
+              <w:ind w:firstLine="0" w:left="100" w:right="100"/>
+            </w:pPr>
+            <w:r>
+              <w:rPr>
+                <w:rFonts w:ascii="Helvetica" w:hAnsi="Helvetica" w:eastAsia="Helvetica" w:cs="Helvetica"/>
+                <w:i w:val="false"/>
+                <w:b w:val="false"/>
+                <w:u w:val="none"/>
+                <w:sz w:val="22"/>
+                <w:szCs w:val="22"/>
+                <w:color w:val="000000"/>
+              </w:rPr>
+              <w:t xml:space="preserve">6.80 [0, 754]</w:t>
+            </w:r>
+          </w:p>
+        </w:tc>
+      </w:tr>
+      <w:tr>
+        <w:trPr>
+          <w:trHeight w:val="620" w:hRule="auto"/>
+        </w:trPr>
+        body36
+        <w:tc>
+          <w:tcPr>
+            <w:tcBorders>
+              <w:bottom w:val="none" w:sz="0" w:space="0" w:color="000000"/>
+              <w:top w:val="none" w:sz="0" w:space="0" w:color="000000"/>
+              <w:left w:val="none" w:sz="0" w:space="0" w:color="000000"/>
+              <w:right w:val="none" w:sz="0" w:space="0" w:color="000000"/>
+            </w:tcBorders>
+            <w:shd w:val="clear" w:color="auto" w:fill="FFFFFF"/>
+            <w:tcMar>
+              <w:top w:w="0" w:type="dxa"/>
+              <w:bottom w:w="0" w:type="dxa"/>
+              <w:left w:w="0" w:type="dxa"/>
+              <w:right w:w="0" w:type="dxa"/>
+            </w:tcMar>
+            <w:vAlign w:val="center"/>
+          </w:tcPr>
+          <w:p>
+            <w:pPr>
+              <w:pStyle w:val="Normal"/>
+              <w:jc w:val="left"/>
+              <w:pBdr>
+                <w:bottom w:val="none" w:sz="0" w:space="0" w:color="000000"/>
+                <w:top w:val="none" w:sz="0" w:space="0" w:color="000000"/>
+                <w:left w:val="none" w:sz="0" w:space="0" w:color="000000"/>
+                <w:right w:val="none" w:sz="0" w:space="0" w:color="000000"/>
+              </w:pBdr>
+              <w:spacing w:after="100" w:before="100" w:line="240"/>
+              <w:ind w:firstLine="0" w:left="100" w:right="100"/>
+            </w:pPr>
+            <w:r>
+              <w:rPr>
+                <w:rFonts w:ascii="Helvetica" w:hAnsi="Helvetica" w:eastAsia="Helvetica" w:cs="Helvetica"/>
+                <w:i w:val="false"/>
+                <w:b w:val="true"/>
+                <w:u w:val="none"/>
+                <w:sz w:val="22"/>
+                <w:szCs w:val="22"/>
+                <w:color w:val="000000"/>
+              </w:rPr>
+              <w:t xml:space="preserve">Length of stay, if died (days)</w:t>
+            </w:r>
+          </w:p>
+        </w:tc>
+        <w:tc>
+          <w:tcPr>
+            <w:tcBorders>
+              <w:bottom w:val="none" w:sz="0" w:space="0" w:color="000000"/>
+              <w:top w:val="none" w:sz="0" w:space="0" w:color="000000"/>
+              <w:left w:val="none" w:sz="0" w:space="0" w:color="000000"/>
+              <w:right w:val="none" w:sz="0" w:space="0" w:color="000000"/>
+            </w:tcBorders>
+            <w:shd w:val="clear" w:color="auto" w:fill="FFFFFF"/>
+            <w:tcMar>
+              <w:top w:w="0" w:type="dxa"/>
+              <w:bottom w:w="0" w:type="dxa"/>
+              <w:left w:w="0" w:type="dxa"/>
+              <w:right w:w="0" w:type="dxa"/>
+            </w:tcMar>
+            <w:vAlign w:val="center"/>
+          </w:tcPr>
+          <w:p>
+            <w:pPr>
+              <w:pStyle w:val="Normal"/>
+              <w:jc w:val="center"/>
+              <w:pBdr>
+                <w:bottom w:val="none" w:sz="0" w:space="0" w:color="000000"/>
+                <w:top w:val="none" w:sz="0" w:space="0" w:color="000000"/>
+                <w:left w:val="none" w:sz="0" w:space="0" w:color="000000"/>
+                <w:right w:val="none" w:sz="0" w:space="0" w:color="000000"/>
+              </w:pBdr>
+              <w:spacing w:after="100" w:before="100" w:line="240"/>
+              <w:ind w:firstLine="0" w:left="100" w:right="100"/>
+            </w:pPr>
+            <w:r>
+              <w:rPr>
+                <w:rFonts w:ascii="Helvetica" w:hAnsi="Helvetica" w:eastAsia="Helvetica" w:cs="Helvetica"/>
+                <w:i w:val="false"/>
+                <w:b w:val="false"/>
+                <w:u w:val="none"/>
+                <w:sz w:val="22"/>
+                <w:szCs w:val="22"/>
+                <w:color w:val="000000"/>
+              </w:rPr>
+              <w:t xml:space="preserve"/>
+            </w:r>
+          </w:p>
+        </w:tc>
+        <w:tc>
+          <w:tcPr>
+            <w:tcBorders>
+              <w:bottom w:val="none" w:sz="0" w:space="0" w:color="000000"/>
+              <w:top w:val="none" w:sz="0" w:space="0" w:color="000000"/>
+              <w:left w:val="none" w:sz="0" w:space="0" w:color="000000"/>
+              <w:right w:val="none" w:sz="0" w:space="0" w:color="000000"/>
+            </w:tcBorders>
+            <w:shd w:val="clear" w:color="auto" w:fill="FFFFFF"/>
+            <w:tcMar>
+              <w:top w:w="0" w:type="dxa"/>
+              <w:bottom w:w="0" w:type="dxa"/>
+              <w:left w:w="0" w:type="dxa"/>
+              <w:right w:w="0" w:type="dxa"/>
+            </w:tcMar>
+            <w:vAlign w:val="center"/>
+          </w:tcPr>
+          <w:p>
+            <w:pPr>
+              <w:pStyle w:val="Normal"/>
+              <w:jc w:val="center"/>
+              <w:pBdr>
+                <w:bottom w:val="none" w:sz="0" w:space="0" w:color="000000"/>
+                <w:top w:val="none" w:sz="0" w:space="0" w:color="000000"/>
+                <w:left w:val="none" w:sz="0" w:space="0" w:color="000000"/>
+                <w:right w:val="none" w:sz="0" w:space="0" w:color="000000"/>
+              </w:pBdr>
+              <w:spacing w:after="100" w:before="100" w:line="240"/>
+              <w:ind w:firstLine="0" w:left="100" w:right="100"/>
+            </w:pPr>
+            <w:r>
+              <w:rPr>
+                <w:rFonts w:ascii="Helvetica" w:hAnsi="Helvetica" w:eastAsia="Helvetica" w:cs="Helvetica"/>
+                <w:i w:val="false"/>
+                <w:b w:val="false"/>
+                <w:u w:val="none"/>
+                <w:sz w:val="22"/>
+                <w:szCs w:val="22"/>
+                <w:color w:val="000000"/>
+              </w:rPr>
+              <w:t xml:space="preserve"/>
+            </w:r>
+          </w:p>
+        </w:tc>
+        <w:tc>
+          <w:tcPr>
+            <w:tcBorders>
+              <w:bottom w:val="none" w:sz="0" w:space="0" w:color="000000"/>
+              <w:top w:val="none" w:sz="0" w:space="0" w:color="000000"/>
+              <w:left w:val="none" w:sz="0" w:space="0" w:color="000000"/>
+              <w:right w:val="none" w:sz="0" w:space="0" w:color="000000"/>
+            </w:tcBorders>
+            <w:shd w:val="clear" w:color="auto" w:fill="FFFFFF"/>
+            <w:tcMar>
+              <w:top w:w="0" w:type="dxa"/>
+              <w:bottom w:w="0" w:type="dxa"/>
+              <w:left w:w="0" w:type="dxa"/>
+              <w:right w:w="0" w:type="dxa"/>
+            </w:tcMar>
+            <w:vAlign w:val="center"/>
+          </w:tcPr>
+          <w:p>
+            <w:pPr>
+              <w:pStyle w:val="Normal"/>
+              <w:jc w:val="center"/>
+              <w:pBdr>
+                <w:bottom w:val="none" w:sz="0" w:space="0" w:color="000000"/>
+                <w:top w:val="none" w:sz="0" w:space="0" w:color="000000"/>
+                <w:left w:val="none" w:sz="0" w:space="0" w:color="000000"/>
+                <w:right w:val="none" w:sz="0" w:space="0" w:color="000000"/>
+              </w:pBdr>
+              <w:spacing w:after="100" w:before="100" w:line="240"/>
+              <w:ind w:firstLine="0" w:left="100" w:right="100"/>
+            </w:pPr>
+            <w:r>
+              <w:rPr>
+                <w:rFonts w:ascii="Helvetica" w:hAnsi="Helvetica" w:eastAsia="Helvetica" w:cs="Helvetica"/>
+                <w:i w:val="false"/>
+                <w:b w:val="false"/>
+                <w:u w:val="none"/>
+                <w:sz w:val="22"/>
+                <w:szCs w:val="22"/>
+                <w:color w:val="000000"/>
+              </w:rPr>
+              <w:t xml:space="preserve"/>
+            </w:r>
+          </w:p>
+        </w:tc>
+      </w:tr>
+      <w:tr>
+        <w:trPr>
+          <w:trHeight w:val="618" w:hRule="auto"/>
+        </w:trPr>
+        body37
+        <w:tc>
+          <w:tcPr>
+            <w:tcBorders>
+              <w:bottom w:val="none" w:sz="0" w:space="0" w:color="000000"/>
+              <w:top w:val="none" w:sz="0" w:space="0" w:color="000000"/>
+              <w:left w:val="none" w:sz="0" w:space="0" w:color="000000"/>
+              <w:right w:val="none" w:sz="0" w:space="0" w:color="000000"/>
+            </w:tcBorders>
+            <w:shd w:val="clear" w:color="auto" w:fill="FFFFFF"/>
+            <w:tcMar>
+              <w:top w:w="0" w:type="dxa"/>
+              <w:bottom w:w="0" w:type="dxa"/>
+              <w:left w:w="0" w:type="dxa"/>
+              <w:right w:w="0" w:type="dxa"/>
+            </w:tcMar>
+            <w:vAlign w:val="center"/>
+          </w:tcPr>
+          <w:p>
+            <w:pPr>
+              <w:pStyle w:val="Normal"/>
+              <w:jc w:val="left"/>
+              <w:pBdr>
+                <w:bottom w:val="none" w:sz="0" w:space="0" w:color="000000"/>
+                <w:top w:val="none" w:sz="0" w:space="0" w:color="000000"/>
+                <w:left w:val="none" w:sz="0" w:space="0" w:color="000000"/>
+                <w:right w:val="none" w:sz="0" w:space="0" w:color="000000"/>
+              </w:pBdr>
+              <w:spacing w:after="100" w:before="100" w:line="240"/>
+              <w:ind w:firstLine="0" w:left="100" w:right="100"/>
+            </w:pPr>
+            <w:r>
+              <w:rPr>
+                <w:rFonts w:ascii="Helvetica" w:hAnsi="Helvetica" w:eastAsia="Helvetica" w:cs="Helvetica"/>
+                <w:i w:val="false"/>
+                <w:b w:val="false"/>
+                <w:u w:val="none"/>
+                <w:sz w:val="22"/>
+                <w:szCs w:val="22"/>
+                <w:color w:val="000000"/>
+              </w:rPr>
+              <w:t xml:space="preserve">  Mean (SD)</w:t>
+            </w:r>
+          </w:p>
+        </w:tc>
+        <w:tc>
+          <w:tcPr>
+            <w:tcBorders>
+              <w:bottom w:val="none" w:sz="0" w:space="0" w:color="000000"/>
+              <w:top w:val="none" w:sz="0" w:space="0" w:color="000000"/>
+              <w:left w:val="none" w:sz="0" w:space="0" w:color="000000"/>
+              <w:right w:val="none" w:sz="0" w:space="0" w:color="000000"/>
+            </w:tcBorders>
+            <w:shd w:val="clear" w:color="auto" w:fill="FFFFFF"/>
+            <w:tcMar>
+              <w:top w:w="0" w:type="dxa"/>
+              <w:bottom w:w="0" w:type="dxa"/>
+              <w:left w:w="0" w:type="dxa"/>
+              <w:right w:w="0" w:type="dxa"/>
+            </w:tcMar>
+            <w:vAlign w:val="center"/>
+          </w:tcPr>
+          <w:p>
+            <w:pPr>
+              <w:pStyle w:val="Normal"/>
+              <w:jc w:val="center"/>
+              <w:pBdr>
+                <w:bottom w:val="none" w:sz="0" w:space="0" w:color="000000"/>
+                <w:top w:val="none" w:sz="0" w:space="0" w:color="000000"/>
+                <w:left w:val="none" w:sz="0" w:space="0" w:color="000000"/>
+                <w:right w:val="none" w:sz="0" w:space="0" w:color="000000"/>
+              </w:pBdr>
+              <w:spacing w:after="100" w:before="100" w:line="240"/>
+              <w:ind w:firstLine="0" w:left="100" w:right="100"/>
+            </w:pPr>
+            <w:r>
+              <w:rPr>
+                <w:rFonts w:ascii="Helvetica" w:hAnsi="Helvetica" w:eastAsia="Helvetica" w:cs="Helvetica"/>
+                <w:i w:val="false"/>
+                <w:b w:val="false"/>
+                <w:u w:val="none"/>
+                <w:sz w:val="22"/>
+                <w:szCs w:val="22"/>
+                <w:color w:val="000000"/>
+              </w:rPr>
+              <w:t xml:space="preserve">5.55 (8.30)</w:t>
+            </w:r>
+          </w:p>
+        </w:tc>
+        <w:tc>
+          <w:tcPr>
+            <w:tcBorders>
+              <w:bottom w:val="none" w:sz="0" w:space="0" w:color="000000"/>
+              <w:top w:val="none" w:sz="0" w:space="0" w:color="000000"/>
+              <w:left w:val="none" w:sz="0" w:space="0" w:color="000000"/>
+              <w:right w:val="none" w:sz="0" w:space="0" w:color="000000"/>
+            </w:tcBorders>
+            <w:shd w:val="clear" w:color="auto" w:fill="FFFFFF"/>
+            <w:tcMar>
+              <w:top w:w="0" w:type="dxa"/>
+              <w:bottom w:w="0" w:type="dxa"/>
+              <w:left w:w="0" w:type="dxa"/>
+              <w:right w:w="0" w:type="dxa"/>
+            </w:tcMar>
+            <w:vAlign w:val="center"/>
+          </w:tcPr>
+          <w:p>
+            <w:pPr>
+              <w:pStyle w:val="Normal"/>
+              <w:jc w:val="center"/>
+              <w:pBdr>
+                <w:bottom w:val="none" w:sz="0" w:space="0" w:color="000000"/>
+                <w:top w:val="none" w:sz="0" w:space="0" w:color="000000"/>
+                <w:left w:val="none" w:sz="0" w:space="0" w:color="000000"/>
+                <w:right w:val="none" w:sz="0" w:space="0" w:color="000000"/>
+              </w:pBdr>
+              <w:spacing w:after="100" w:before="100" w:line="240"/>
+              <w:ind w:firstLine="0" w:left="100" w:right="100"/>
+            </w:pPr>
+            <w:r>
+              <w:rPr>
+                <w:rFonts w:ascii="Helvetica" w:hAnsi="Helvetica" w:eastAsia="Helvetica" w:cs="Helvetica"/>
+                <w:i w:val="false"/>
+                <w:b w:val="false"/>
+                <w:u w:val="none"/>
+                <w:sz w:val="22"/>
+                <w:szCs w:val="22"/>
+                <w:color w:val="000000"/>
+              </w:rPr>
+              <w:t xml:space="preserve">4.93 (8.11)</w:t>
+            </w:r>
+          </w:p>
+        </w:tc>
+        <w:tc>
+          <w:tcPr>
+            <w:tcBorders>
+              <w:bottom w:val="none" w:sz="0" w:space="0" w:color="000000"/>
+              <w:top w:val="none" w:sz="0" w:space="0" w:color="000000"/>
+              <w:left w:val="none" w:sz="0" w:space="0" w:color="000000"/>
+              <w:right w:val="none" w:sz="0" w:space="0" w:color="000000"/>
+            </w:tcBorders>
+            <w:shd w:val="clear" w:color="auto" w:fill="FFFFFF"/>
+            <w:tcMar>
+              <w:top w:w="0" w:type="dxa"/>
+              <w:bottom w:w="0" w:type="dxa"/>
+              <w:left w:w="0" w:type="dxa"/>
+              <w:right w:w="0" w:type="dxa"/>
+            </w:tcMar>
+            <w:vAlign w:val="center"/>
+          </w:tcPr>
+          <w:p>
+            <w:pPr>
+              <w:pStyle w:val="Normal"/>
+              <w:jc w:val="center"/>
+              <w:pBdr>
+                <w:bottom w:val="none" w:sz="0" w:space="0" w:color="000000"/>
+                <w:top w:val="none" w:sz="0" w:space="0" w:color="000000"/>
+                <w:left w:val="none" w:sz="0" w:space="0" w:color="000000"/>
+                <w:right w:val="none" w:sz="0" w:space="0" w:color="000000"/>
+              </w:pBdr>
+              <w:spacing w:after="100" w:before="100" w:line="240"/>
+              <w:ind w:firstLine="0" w:left="100" w:right="100"/>
+            </w:pPr>
+            <w:r>
+              <w:rPr>
+                <w:rFonts w:ascii="Helvetica" w:hAnsi="Helvetica" w:eastAsia="Helvetica" w:cs="Helvetica"/>
+                <w:i w:val="false"/>
+                <w:b w:val="false"/>
+                <w:u w:val="none"/>
+                <w:sz w:val="22"/>
+                <w:szCs w:val="22"/>
+                <w:color w:val="000000"/>
+              </w:rPr>
+              <w:t xml:space="preserve">5.02 (8.13)</w:t>
+            </w:r>
+          </w:p>
+        </w:tc>
+      </w:tr>
+      <w:tr>
+        <w:trPr>
+          <w:trHeight w:val="613" w:hRule="auto"/>
+        </w:trPr>
+        body38
+        <w:tc>
+          <w:tcPr>
+            <w:tcBorders>
+              <w:bottom w:val="none" w:sz="0" w:space="0" w:color="000000"/>
+              <w:top w:val="none" w:sz="0" w:space="0" w:color="000000"/>
+              <w:left w:val="none" w:sz="0" w:space="0" w:color="000000"/>
+              <w:right w:val="none" w:sz="0" w:space="0" w:color="000000"/>
+            </w:tcBorders>
+            <w:shd w:val="clear" w:color="auto" w:fill="FFFFFF"/>
+            <w:tcMar>
+              <w:top w:w="0" w:type="dxa"/>
+              <w:bottom w:w="0" w:type="dxa"/>
+              <w:left w:w="0" w:type="dxa"/>
+              <w:right w:w="0" w:type="dxa"/>
+            </w:tcMar>
+            <w:vAlign w:val="center"/>
+          </w:tcPr>
+          <w:p>
+            <w:pPr>
+              <w:pStyle w:val="Normal"/>
+              <w:jc w:val="left"/>
+              <w:pBdr>
+                <w:bottom w:val="none" w:sz="0" w:space="0" w:color="000000"/>
+                <w:top w:val="none" w:sz="0" w:space="0" w:color="000000"/>
+                <w:left w:val="none" w:sz="0" w:space="0" w:color="000000"/>
+                <w:right w:val="none" w:sz="0" w:space="0" w:color="000000"/>
+              </w:pBdr>
+              <w:spacing w:after="100" w:before="100" w:line="240"/>
+              <w:ind w:firstLine="0" w:left="100" w:right="100"/>
+            </w:pPr>
+            <w:r>
+              <w:rPr>
+                <w:rFonts w:ascii="Helvetica" w:hAnsi="Helvetica" w:eastAsia="Helvetica" w:cs="Helvetica"/>
+                <w:i w:val="false"/>
+                <w:b w:val="false"/>
+                <w:u w:val="none"/>
+                <w:sz w:val="22"/>
+                <w:szCs w:val="22"/>
+                <w:color w:val="000000"/>
+              </w:rPr>
+              <w:t xml:space="preserve">  Median [Min, Max]</w:t>
+            </w:r>
+          </w:p>
+        </w:tc>
+        <w:tc>
+          <w:tcPr>
+            <w:tcBorders>
+              <w:bottom w:val="none" w:sz="0" w:space="0" w:color="000000"/>
+              <w:top w:val="none" w:sz="0" w:space="0" w:color="000000"/>
+              <w:left w:val="none" w:sz="0" w:space="0" w:color="000000"/>
+              <w:right w:val="none" w:sz="0" w:space="0" w:color="000000"/>
+            </w:tcBorders>
+            <w:shd w:val="clear" w:color="auto" w:fill="FFFFFF"/>
+            <w:tcMar>
+              <w:top w:w="0" w:type="dxa"/>
+              <w:bottom w:w="0" w:type="dxa"/>
+              <w:left w:w="0" w:type="dxa"/>
+              <w:right w:w="0" w:type="dxa"/>
+            </w:tcMar>
+            <w:vAlign w:val="center"/>
+          </w:tcPr>
+          <w:p>
+            <w:pPr>
+              <w:pStyle w:val="Normal"/>
+              <w:jc w:val="center"/>
+              <w:pBdr>
+                <w:bottom w:val="none" w:sz="0" w:space="0" w:color="000000"/>
+                <w:top w:val="none" w:sz="0" w:space="0" w:color="000000"/>
+                <w:left w:val="none" w:sz="0" w:space="0" w:color="000000"/>
+                <w:right w:val="none" w:sz="0" w:space="0" w:color="000000"/>
+              </w:pBdr>
+              <w:spacing w:after="100" w:before="100" w:line="240"/>
+              <w:ind w:firstLine="0" w:left="100" w:right="100"/>
+            </w:pPr>
+            <w:r>
+              <w:rPr>
+                <w:rFonts w:ascii="Helvetica" w:hAnsi="Helvetica" w:eastAsia="Helvetica" w:cs="Helvetica"/>
+                <w:i w:val="false"/>
+                <w:b w:val="false"/>
+                <w:u w:val="none"/>
+                <w:sz w:val="22"/>
+                <w:szCs w:val="22"/>
+                <w:color w:val="000000"/>
+              </w:rPr>
+              <w:t xml:space="preserve">2.67 [0.00486, 117]</w:t>
+            </w:r>
+          </w:p>
+        </w:tc>
+        <w:tc>
+          <w:tcPr>
+            <w:tcBorders>
+              <w:bottom w:val="none" w:sz="0" w:space="0" w:color="000000"/>
+              <w:top w:val="none" w:sz="0" w:space="0" w:color="000000"/>
+              <w:left w:val="none" w:sz="0" w:space="0" w:color="000000"/>
+              <w:right w:val="none" w:sz="0" w:space="0" w:color="000000"/>
+            </w:tcBorders>
+            <w:shd w:val="clear" w:color="auto" w:fill="FFFFFF"/>
+            <w:tcMar>
+              <w:top w:w="0" w:type="dxa"/>
+              <w:bottom w:w="0" w:type="dxa"/>
+              <w:left w:w="0" w:type="dxa"/>
+              <w:right w:w="0" w:type="dxa"/>
+            </w:tcMar>
+            <w:vAlign w:val="center"/>
+          </w:tcPr>
+          <w:p>
+            <w:pPr>
+              <w:pStyle w:val="Normal"/>
+              <w:jc w:val="center"/>
+              <w:pBdr>
+                <w:bottom w:val="none" w:sz="0" w:space="0" w:color="000000"/>
+                <w:top w:val="none" w:sz="0" w:space="0" w:color="000000"/>
+                <w:left w:val="none" w:sz="0" w:space="0" w:color="000000"/>
+                <w:right w:val="none" w:sz="0" w:space="0" w:color="000000"/>
+              </w:pBdr>
+              <w:spacing w:after="100" w:before="100" w:line="240"/>
+              <w:ind w:firstLine="0" w:left="100" w:right="100"/>
+            </w:pPr>
+            <w:r>
+              <w:rPr>
+                <w:rFonts w:ascii="Helvetica" w:hAnsi="Helvetica" w:eastAsia="Helvetica" w:cs="Helvetica"/>
+                <w:i w:val="false"/>
+                <w:b w:val="false"/>
+                <w:u w:val="none"/>
+                <w:sz w:val="22"/>
+                <w:szCs w:val="22"/>
+                <w:color w:val="000000"/>
+              </w:rPr>
+              <w:t xml:space="preserve">2.46 [0, 247]</w:t>
+            </w:r>
+          </w:p>
+        </w:tc>
+        <w:tc>
+          <w:tcPr>
+            <w:tcBorders>
+              <w:bottom w:val="none" w:sz="0" w:space="0" w:color="000000"/>
+              <w:top w:val="none" w:sz="0" w:space="0" w:color="000000"/>
+              <w:left w:val="none" w:sz="0" w:space="0" w:color="000000"/>
+              <w:right w:val="none" w:sz="0" w:space="0" w:color="000000"/>
+            </w:tcBorders>
+            <w:shd w:val="clear" w:color="auto" w:fill="FFFFFF"/>
+            <w:tcMar>
+              <w:top w:w="0" w:type="dxa"/>
+              <w:bottom w:w="0" w:type="dxa"/>
+              <w:left w:w="0" w:type="dxa"/>
+              <w:right w:w="0" w:type="dxa"/>
+            </w:tcMar>
+            <w:vAlign w:val="center"/>
+          </w:tcPr>
+          <w:p>
+            <w:pPr>
+              <w:pStyle w:val="Normal"/>
+              <w:jc w:val="center"/>
+              <w:pBdr>
+                <w:bottom w:val="none" w:sz="0" w:space="0" w:color="000000"/>
+                <w:top w:val="none" w:sz="0" w:space="0" w:color="000000"/>
+                <w:left w:val="none" w:sz="0" w:space="0" w:color="000000"/>
+                <w:right w:val="none" w:sz="0" w:space="0" w:color="000000"/>
+              </w:pBdr>
+              <w:spacing w:after="100" w:before="100" w:line="240"/>
+              <w:ind w:firstLine="0" w:left="100" w:right="100"/>
+            </w:pPr>
+            <w:r>
+              <w:rPr>
+                <w:rFonts w:ascii="Helvetica" w:hAnsi="Helvetica" w:eastAsia="Helvetica" w:cs="Helvetica"/>
+                <w:i w:val="false"/>
+                <w:b w:val="false"/>
+                <w:u w:val="none"/>
+                <w:sz w:val="22"/>
+                <w:szCs w:val="22"/>
+                <w:color w:val="000000"/>
+              </w:rPr>
+              <w:t xml:space="preserve">2.46 [0, 247]</w:t>
+            </w:r>
+          </w:p>
+        </w:tc>
+      </w:tr>
+      <w:tr>
+        <w:trPr>
           <w:trHeight w:val="577" w:hRule="auto"/>
         </w:trPr>
-        body33
+        body39
         <w:tc>
           <w:tcPr>
             <w:tcBorders>
@@ -6287,7 +7379,7 @@
         <w:trPr>
           <w:trHeight w:val="616" w:hRule="auto"/>
         </w:trPr>
-        body34
+        body40
         <w:tc>
           <w:tcPr>
             <w:tcBorders>
@@ -6469,7 +7561,7 @@
         <w:trPr>
           <w:trHeight w:val="616" w:hRule="auto"/>
         </w:trPr>
-        body35
+        body41
         <w:tc>
           <w:tcPr>
             <w:tcBorders>
@@ -6651,7 +7743,7 @@
         <w:trPr>
           <w:trHeight w:val="616" w:hRule="auto"/>
         </w:trPr>
-        body36
+        body42
         <w:tc>
           <w:tcPr>
             <w:tcBorders>
@@ -6833,7 +7925,7 @@
         <w:trPr>
           <w:trHeight w:val="616" w:hRule="auto"/>
         </w:trPr>
-        body37
+        body43
         <w:tc>
           <w:tcPr>
             <w:tcBorders>
@@ -7015,7 +8107,7 @@
         <w:trPr>
           <w:trHeight w:val="577" w:hRule="auto"/>
         </w:trPr>
-        body38
+        body44
         <w:tc>
           <w:tcPr>
             <w:tcBorders>
@@ -7056,7 +8148,7 @@
                 <w:szCs w:val="22"/>
                 <w:color w:val="000000"/>
               </w:rPr>
-              <w:t xml:space="preserve">Charlson index overall</w:t>
+              <w:t xml:space="preserve">Charlson index continuous</w:t>
             </w:r>
           </w:p>
         </w:tc>
@@ -7197,7 +8289,7 @@
         <w:trPr>
           <w:trHeight w:val="618" w:hRule="auto"/>
         </w:trPr>
-        body39
+        body45
         <w:tc>
           <w:tcPr>
             <w:tcBorders>
@@ -7379,7 +8471,7 @@
         <w:trPr>
           <w:trHeight w:val="613" w:hRule="auto"/>
         </w:trPr>
-        body40
+        body46
         <w:tc>
           <w:tcPr>
             <w:tcBorders>

</xml_diff>